<commit_message>
Placeholder variables and updated design doc
</commit_message>
<xml_diff>
--- a/extra/designdoc.docx
+++ b/extra/designdoc.docx
@@ -6,13 +6,8 @@
       <w:pPr>
         <w:pStyle w:val="Title"/>
       </w:pPr>
-      <w:proofErr w:type="spellStart"/>
-      <w:r>
-        <w:t>Babvania</w:t>
-      </w:r>
-      <w:proofErr w:type="spellEnd"/>
-      <w:r>
-        <w:t xml:space="preserve"> Design Document</w:t>
+      <w:r>
+        <w:t>Babvania Design Document</w:t>
       </w:r>
     </w:p>
     <w:p/>
@@ -24,7 +19,11 @@
         <w:t>Story</w:t>
       </w:r>
     </w:p>
-    <w:p/>
+    <w:p>
+      <w:r>
+        <w:t>The main character Holly is a girl who gains magical powers at the start of the game, but they come with a cost. She stumbles upon a magical book, and upon reading it, finds that she has gained some small magical powers, but in exchange, she is no longer able to use a toilet. Oh, and she’s also transported to a magical land where everything is baby-themed.</w:t>
+      </w:r>
+    </w:p>
     <w:p>
       <w:pPr>
         <w:pStyle w:val="Heading1"/>
@@ -36,7 +35,20 @@
         <w:t>ters</w:t>
       </w:r>
     </w:p>
-    <w:p/>
+    <w:p>
+      <w:r>
+        <w:t xml:space="preserve">Holly </w:t>
+      </w:r>
+      <w:r>
+        <w:t>is a girl just out of high school, getting ready for college when she finds a book she hadn’t remembered buying mixed in with her textbooks. Opening it up, she finds what look like</w:t>
+      </w:r>
+      <w:r>
+        <w:t xml:space="preserve"> detailed instructions for casting magic, but when she looks up from the book, she finds herself wearing just a t-shirt and a pull-up in the world of the game.</w:t>
+      </w:r>
+      <w:r>
+        <w:t xml:space="preserve"> She’s hesitant and nervous the whole way, but her only option to leave this world is to explore it further and learn all of the magic she can.</w:t>
+      </w:r>
+    </w:p>
     <w:p>
       <w:pPr>
         <w:pStyle w:val="Heading1"/>
@@ -45,7 +57,23 @@
         <w:t>Level Design</w:t>
       </w:r>
     </w:p>
-    <w:p/>
+    <w:p>
+      <w:r>
+        <w:t>The entirety of the game takes place in an ABDL-themed magical realm, with individual sections each based around a different theme. These themes include:</w:t>
+      </w:r>
+    </w:p>
+    <w:p>
+      <w:pPr>
+        <w:pStyle w:val="ListParagraph"/>
+        <w:numPr>
+          <w:ilvl w:val="0"/>
+          <w:numId w:val="2"/>
+        </w:numPr>
+      </w:pPr>
+      <w:r>
+        <w:t>An oversized playroom-theme, complete with giant climbable alphabet blocks and toy-themed enemies</w:t>
+      </w:r>
+    </w:p>
     <w:p>
       <w:pPr>
         <w:pStyle w:val="Heading1"/>
@@ -54,36 +82,110 @@
         <w:t>Gameplay</w:t>
       </w:r>
     </w:p>
-    <w:p/>
-    <w:p>
-      <w:pPr>
-        <w:pStyle w:val="Heading1"/>
-      </w:pPr>
-      <w:r>
-        <w:t>Art</w:t>
-      </w:r>
-    </w:p>
-    <w:p/>
-    <w:p>
-      <w:pPr>
-        <w:pStyle w:val="Heading1"/>
-      </w:pPr>
-      <w:r>
-        <w:t>Sound Design</w:t>
-      </w:r>
-    </w:p>
-    <w:p/>
-    <w:p>
-      <w:pPr>
-        <w:pStyle w:val="Heading1"/>
-      </w:pPr>
-      <w:r>
-        <w:t>Interface</w:t>
-      </w:r>
-    </w:p>
-    <w:p>
+    <w:p>
+      <w:r>
+        <w:t>The gameplay is reminiscent of classic 2D Metroid games. The player will explore diverse environments, combat enemies with mostly projectile-based weaponry, and gain new powerups allowing them to explore further.</w:t>
+      </w:r>
+      <w:r>
+        <w:t xml:space="preserve"> The player’s weaponry is mostly in the form of magic spells.</w:t>
+      </w:r>
+    </w:p>
+    <w:p>
+      <w:r>
+        <w:t>Powerups may either be in the form of learned spells or gained equipment depending on the item.</w:t>
+      </w:r>
+    </w:p>
+    <w:p>
+      <w:r>
+        <w:t>There is a bladder/bowel system in play. The player receives a temporary damage/speed increasing “relief” buff upon use of their diaper which is replaced by a movement speed/damage decreasing debuff afterwards.</w:t>
+      </w:r>
+      <w:r>
+        <w:t xml:space="preserve"> An automatically refilling “sprint” ability allows players to move at full speed temporarily even with a full diaper, though it can be used for less time the fuller the player’s diaper.</w:t>
+      </w:r>
+    </w:p>
+    <w:p>
+      <w:pPr>
+        <w:pStyle w:val="Heading2"/>
+      </w:pPr>
+      <w:r>
+        <w:t>Powerups</w:t>
+      </w:r>
+    </w:p>
+    <w:p>
+      <w:pPr>
+        <w:pStyle w:val="ListParagraph"/>
+        <w:numPr>
+          <w:ilvl w:val="0"/>
+          <w:numId w:val="1"/>
+        </w:numPr>
+      </w:pPr>
+      <w:r>
+        <w:t>Double Jump (spell)</w:t>
+      </w:r>
+    </w:p>
+    <w:p>
+      <w:pPr>
+        <w:pStyle w:val="ListParagraph"/>
+        <w:numPr>
+          <w:ilvl w:val="0"/>
+          <w:numId w:val="1"/>
+        </w:numPr>
+      </w:pPr>
+      <w:r>
+        <w:t>Pull-Ups -&gt; Diapers -&gt; Overnight Diapers (to help with bladder/bowel system)</w:t>
+      </w:r>
+    </w:p>
+    <w:p>
+      <w:pPr>
+        <w:pStyle w:val="ListParagraph"/>
+        <w:numPr>
+          <w:ilvl w:val="0"/>
+          <w:numId w:val="1"/>
+        </w:numPr>
+      </w:pPr>
+      <w:r>
+        <w:t xml:space="preserve"> </w:t>
+      </w:r>
+      <w:r>
+        <w:t>Clothing of various types which offers cosmetic and mechanical differences</w:t>
+      </w:r>
       <w:bookmarkStart w:id="0" w:name="_GoBack"/>
       <w:bookmarkEnd w:id="0"/>
+    </w:p>
+    <w:p>
+      <w:pPr>
+        <w:pStyle w:val="Heading1"/>
+      </w:pPr>
+      <w:r>
+        <w:t>Art</w:t>
+      </w:r>
+    </w:p>
+    <w:p/>
+    <w:p>
+      <w:pPr>
+        <w:pStyle w:val="Heading1"/>
+      </w:pPr>
+      <w:r>
+        <w:lastRenderedPageBreak/>
+        <w:t>Sound Design</w:t>
+      </w:r>
+    </w:p>
+    <w:p/>
+    <w:p>
+      <w:pPr>
+        <w:pStyle w:val="Heading1"/>
+      </w:pPr>
+      <w:r>
+        <w:t>Interface</w:t>
+      </w:r>
+    </w:p>
+    <w:p>
+      <w:r>
+        <w:t>In addition to standard platforming controls, there is a “potty button” that enables a player to manually get a temporary buff from using their diaper. If the player waits too long, Holly will automatically wet or mess herself, temporarily but shortly removing control from the player.</w:t>
+      </w:r>
+      <w:r>
+        <w:t xml:space="preserve"> If the player causes Holly to have an accident instead of relieving herself before then, the buff only lasts for half of the normal duration.</w:t>
+      </w:r>
     </w:p>
     <w:sectPr>
       <w:pgSz w:w="12240" w:h="15840"/>
@@ -93,6 +195,243 @@
     </w:sectPr>
   </w:body>
 </w:document>
+</file>
+
+<file path=word/numbering.xml><?xml version="1.0" encoding="utf-8"?>
+<w:numbering xmlns:wpc="http://schemas.microsoft.com/office/word/2010/wordprocessingCanvas" xmlns:cx="http://schemas.microsoft.com/office/drawing/2014/chartex" xmlns:cx1="http://schemas.microsoft.com/office/drawing/2015/9/8/chartex" xmlns:cx2="http://schemas.microsoft.com/office/drawing/2015/10/21/chartex" xmlns:mc="http://schemas.openxmlformats.org/markup-compatibility/2006" xmlns:o="urn:schemas-microsoft-com:office:office" xmlns:r="http://schemas.openxmlformats.org/officeDocument/2006/relationships" xmlns:m="http://schemas.openxmlformats.org/officeDocument/2006/math" xmlns:v="urn:schemas-microsoft-com:vml" xmlns:wp14="http://schemas.microsoft.com/office/word/2010/wordprocessingDrawing" xmlns:wp="http://schemas.openxmlformats.org/drawingml/2006/wordprocessingDrawing" xmlns:w10="urn:schemas-microsoft-com:office:word" xmlns:w="http://schemas.openxmlformats.org/wordprocessingml/2006/main" xmlns:w14="http://schemas.microsoft.com/office/word/2010/wordml" xmlns:w15="http://schemas.microsoft.com/office/word/2012/wordml" xmlns:w16se="http://schemas.microsoft.com/office/word/2015/wordml/symex" xmlns:wpg="http://schemas.microsoft.com/office/word/2010/wordprocessingGroup" xmlns:wpi="http://schemas.microsoft.com/office/word/2010/wordprocessingInk" xmlns:wne="http://schemas.microsoft.com/office/word/2006/wordml" xmlns:wps="http://schemas.microsoft.com/office/word/2010/wordprocessingShape" mc:Ignorable="w14 w15 w16se wp14">
+  <w:abstractNum w:abstractNumId="0" w15:restartNumberingAfterBreak="0">
+    <w:nsid w:val="34F974B4"/>
+    <w:multiLevelType w:val="hybridMultilevel"/>
+    <w:tmpl w:val="D0C49A8E"/>
+    <w:lvl w:ilvl="0" w:tplc="04090001">
+      <w:start w:val="1"/>
+      <w:numFmt w:val="bullet"/>
+      <w:lvlText w:val=""/>
+      <w:lvlJc w:val="left"/>
+      <w:pPr>
+        <w:ind w:left="720" w:hanging="360"/>
+      </w:pPr>
+      <w:rPr>
+        <w:rFonts w:ascii="Symbol" w:hAnsi="Symbol" w:hint="default"/>
+      </w:rPr>
+    </w:lvl>
+    <w:lvl w:ilvl="1" w:tplc="04090003" w:tentative="1">
+      <w:start w:val="1"/>
+      <w:numFmt w:val="bullet"/>
+      <w:lvlText w:val="o"/>
+      <w:lvlJc w:val="left"/>
+      <w:pPr>
+        <w:ind w:left="1440" w:hanging="360"/>
+      </w:pPr>
+      <w:rPr>
+        <w:rFonts w:ascii="Courier New" w:hAnsi="Courier New" w:cs="Courier New" w:hint="default"/>
+      </w:rPr>
+    </w:lvl>
+    <w:lvl w:ilvl="2" w:tplc="04090005" w:tentative="1">
+      <w:start w:val="1"/>
+      <w:numFmt w:val="bullet"/>
+      <w:lvlText w:val=""/>
+      <w:lvlJc w:val="left"/>
+      <w:pPr>
+        <w:ind w:left="2160" w:hanging="360"/>
+      </w:pPr>
+      <w:rPr>
+        <w:rFonts w:ascii="Wingdings" w:hAnsi="Wingdings" w:hint="default"/>
+      </w:rPr>
+    </w:lvl>
+    <w:lvl w:ilvl="3" w:tplc="04090001" w:tentative="1">
+      <w:start w:val="1"/>
+      <w:numFmt w:val="bullet"/>
+      <w:lvlText w:val=""/>
+      <w:lvlJc w:val="left"/>
+      <w:pPr>
+        <w:ind w:left="2880" w:hanging="360"/>
+      </w:pPr>
+      <w:rPr>
+        <w:rFonts w:ascii="Symbol" w:hAnsi="Symbol" w:hint="default"/>
+      </w:rPr>
+    </w:lvl>
+    <w:lvl w:ilvl="4" w:tplc="04090003" w:tentative="1">
+      <w:start w:val="1"/>
+      <w:numFmt w:val="bullet"/>
+      <w:lvlText w:val="o"/>
+      <w:lvlJc w:val="left"/>
+      <w:pPr>
+        <w:ind w:left="3600" w:hanging="360"/>
+      </w:pPr>
+      <w:rPr>
+        <w:rFonts w:ascii="Courier New" w:hAnsi="Courier New" w:cs="Courier New" w:hint="default"/>
+      </w:rPr>
+    </w:lvl>
+    <w:lvl w:ilvl="5" w:tplc="04090005" w:tentative="1">
+      <w:start w:val="1"/>
+      <w:numFmt w:val="bullet"/>
+      <w:lvlText w:val=""/>
+      <w:lvlJc w:val="left"/>
+      <w:pPr>
+        <w:ind w:left="4320" w:hanging="360"/>
+      </w:pPr>
+      <w:rPr>
+        <w:rFonts w:ascii="Wingdings" w:hAnsi="Wingdings" w:hint="default"/>
+      </w:rPr>
+    </w:lvl>
+    <w:lvl w:ilvl="6" w:tplc="04090001" w:tentative="1">
+      <w:start w:val="1"/>
+      <w:numFmt w:val="bullet"/>
+      <w:lvlText w:val=""/>
+      <w:lvlJc w:val="left"/>
+      <w:pPr>
+        <w:ind w:left="5040" w:hanging="360"/>
+      </w:pPr>
+      <w:rPr>
+        <w:rFonts w:ascii="Symbol" w:hAnsi="Symbol" w:hint="default"/>
+      </w:rPr>
+    </w:lvl>
+    <w:lvl w:ilvl="7" w:tplc="04090003" w:tentative="1">
+      <w:start w:val="1"/>
+      <w:numFmt w:val="bullet"/>
+      <w:lvlText w:val="o"/>
+      <w:lvlJc w:val="left"/>
+      <w:pPr>
+        <w:ind w:left="5760" w:hanging="360"/>
+      </w:pPr>
+      <w:rPr>
+        <w:rFonts w:ascii="Courier New" w:hAnsi="Courier New" w:cs="Courier New" w:hint="default"/>
+      </w:rPr>
+    </w:lvl>
+    <w:lvl w:ilvl="8" w:tplc="04090005" w:tentative="1">
+      <w:start w:val="1"/>
+      <w:numFmt w:val="bullet"/>
+      <w:lvlText w:val=""/>
+      <w:lvlJc w:val="left"/>
+      <w:pPr>
+        <w:ind w:left="6480" w:hanging="360"/>
+      </w:pPr>
+      <w:rPr>
+        <w:rFonts w:ascii="Wingdings" w:hAnsi="Wingdings" w:hint="default"/>
+      </w:rPr>
+    </w:lvl>
+  </w:abstractNum>
+  <w:abstractNum w:abstractNumId="1" w15:restartNumberingAfterBreak="0">
+    <w:nsid w:val="5A2B751D"/>
+    <w:multiLevelType w:val="hybridMultilevel"/>
+    <w:tmpl w:val="679C5D96"/>
+    <w:lvl w:ilvl="0" w:tplc="04090001">
+      <w:start w:val="1"/>
+      <w:numFmt w:val="bullet"/>
+      <w:lvlText w:val=""/>
+      <w:lvlJc w:val="left"/>
+      <w:pPr>
+        <w:ind w:left="720" w:hanging="360"/>
+      </w:pPr>
+      <w:rPr>
+        <w:rFonts w:ascii="Symbol" w:hAnsi="Symbol" w:hint="default"/>
+      </w:rPr>
+    </w:lvl>
+    <w:lvl w:ilvl="1" w:tplc="04090003" w:tentative="1">
+      <w:start w:val="1"/>
+      <w:numFmt w:val="bullet"/>
+      <w:lvlText w:val="o"/>
+      <w:lvlJc w:val="left"/>
+      <w:pPr>
+        <w:ind w:left="1440" w:hanging="360"/>
+      </w:pPr>
+      <w:rPr>
+        <w:rFonts w:ascii="Courier New" w:hAnsi="Courier New" w:cs="Courier New" w:hint="default"/>
+      </w:rPr>
+    </w:lvl>
+    <w:lvl w:ilvl="2" w:tplc="04090005" w:tentative="1">
+      <w:start w:val="1"/>
+      <w:numFmt w:val="bullet"/>
+      <w:lvlText w:val=""/>
+      <w:lvlJc w:val="left"/>
+      <w:pPr>
+        <w:ind w:left="2160" w:hanging="360"/>
+      </w:pPr>
+      <w:rPr>
+        <w:rFonts w:ascii="Wingdings" w:hAnsi="Wingdings" w:hint="default"/>
+      </w:rPr>
+    </w:lvl>
+    <w:lvl w:ilvl="3" w:tplc="04090001" w:tentative="1">
+      <w:start w:val="1"/>
+      <w:numFmt w:val="bullet"/>
+      <w:lvlText w:val=""/>
+      <w:lvlJc w:val="left"/>
+      <w:pPr>
+        <w:ind w:left="2880" w:hanging="360"/>
+      </w:pPr>
+      <w:rPr>
+        <w:rFonts w:ascii="Symbol" w:hAnsi="Symbol" w:hint="default"/>
+      </w:rPr>
+    </w:lvl>
+    <w:lvl w:ilvl="4" w:tplc="04090003" w:tentative="1">
+      <w:start w:val="1"/>
+      <w:numFmt w:val="bullet"/>
+      <w:lvlText w:val="o"/>
+      <w:lvlJc w:val="left"/>
+      <w:pPr>
+        <w:ind w:left="3600" w:hanging="360"/>
+      </w:pPr>
+      <w:rPr>
+        <w:rFonts w:ascii="Courier New" w:hAnsi="Courier New" w:cs="Courier New" w:hint="default"/>
+      </w:rPr>
+    </w:lvl>
+    <w:lvl w:ilvl="5" w:tplc="04090005" w:tentative="1">
+      <w:start w:val="1"/>
+      <w:numFmt w:val="bullet"/>
+      <w:lvlText w:val=""/>
+      <w:lvlJc w:val="left"/>
+      <w:pPr>
+        <w:ind w:left="4320" w:hanging="360"/>
+      </w:pPr>
+      <w:rPr>
+        <w:rFonts w:ascii="Wingdings" w:hAnsi="Wingdings" w:hint="default"/>
+      </w:rPr>
+    </w:lvl>
+    <w:lvl w:ilvl="6" w:tplc="04090001" w:tentative="1">
+      <w:start w:val="1"/>
+      <w:numFmt w:val="bullet"/>
+      <w:lvlText w:val=""/>
+      <w:lvlJc w:val="left"/>
+      <w:pPr>
+        <w:ind w:left="5040" w:hanging="360"/>
+      </w:pPr>
+      <w:rPr>
+        <w:rFonts w:ascii="Symbol" w:hAnsi="Symbol" w:hint="default"/>
+      </w:rPr>
+    </w:lvl>
+    <w:lvl w:ilvl="7" w:tplc="04090003" w:tentative="1">
+      <w:start w:val="1"/>
+      <w:numFmt w:val="bullet"/>
+      <w:lvlText w:val="o"/>
+      <w:lvlJc w:val="left"/>
+      <w:pPr>
+        <w:ind w:left="5760" w:hanging="360"/>
+      </w:pPr>
+      <w:rPr>
+        <w:rFonts w:ascii="Courier New" w:hAnsi="Courier New" w:cs="Courier New" w:hint="default"/>
+      </w:rPr>
+    </w:lvl>
+    <w:lvl w:ilvl="8" w:tplc="04090005" w:tentative="1">
+      <w:start w:val="1"/>
+      <w:numFmt w:val="bullet"/>
+      <w:lvlText w:val=""/>
+      <w:lvlJc w:val="left"/>
+      <w:pPr>
+        <w:ind w:left="6480" w:hanging="360"/>
+      </w:pPr>
+      <w:rPr>
+        <w:rFonts w:ascii="Wingdings" w:hAnsi="Wingdings" w:hint="default"/>
+      </w:rPr>
+    </w:lvl>
+  </w:abstractNum>
+  <w:num w:numId="1">
+    <w:abstractNumId w:val="0"/>
+  </w:num>
+  <w:num w:numId="2">
+    <w:abstractNumId w:val="1"/>
+  </w:num>
+</w:numbering>
 </file>
 
 <file path=word/styles.xml><?xml version="1.0" encoding="utf-8"?>
@@ -511,6 +850,28 @@
       <w:szCs w:val="32"/>
     </w:rPr>
   </w:style>
+  <w:style w:type="paragraph" w:styleId="Heading2">
+    <w:name w:val="heading 2"/>
+    <w:basedOn w:val="Normal"/>
+    <w:next w:val="Normal"/>
+    <w:link w:val="Heading2Char"/>
+    <w:uiPriority w:val="9"/>
+    <w:unhideWhenUsed/>
+    <w:qFormat/>
+    <w:rsid w:val="00EF1BAE"/>
+    <w:pPr>
+      <w:keepNext/>
+      <w:keepLines/>
+      <w:spacing w:before="40" w:after="0"/>
+      <w:outlineLvl w:val="1"/>
+    </w:pPr>
+    <w:rPr>
+      <w:rFonts w:asciiTheme="majorHAnsi" w:eastAsiaTheme="majorEastAsia" w:hAnsiTheme="majorHAnsi" w:cstheme="majorBidi"/>
+      <w:color w:val="2E74B5" w:themeColor="accent1" w:themeShade="BF"/>
+      <w:sz w:val="26"/>
+      <w:szCs w:val="26"/>
+    </w:rPr>
+  </w:style>
   <w:style w:type="character" w:default="1" w:styleId="DefaultParagraphFont">
     <w:name w:val="Default Paragraph Font"/>
     <w:uiPriority w:val="1"/>
@@ -583,6 +944,30 @@
       <w:sz w:val="56"/>
       <w:szCs w:val="56"/>
     </w:rPr>
+  </w:style>
+  <w:style w:type="character" w:customStyle="1" w:styleId="Heading2Char">
+    <w:name w:val="Heading 2 Char"/>
+    <w:basedOn w:val="DefaultParagraphFont"/>
+    <w:link w:val="Heading2"/>
+    <w:uiPriority w:val="9"/>
+    <w:rsid w:val="00EF1BAE"/>
+    <w:rPr>
+      <w:rFonts w:asciiTheme="majorHAnsi" w:eastAsiaTheme="majorEastAsia" w:hAnsiTheme="majorHAnsi" w:cstheme="majorBidi"/>
+      <w:color w:val="2E74B5" w:themeColor="accent1" w:themeShade="BF"/>
+      <w:sz w:val="26"/>
+      <w:szCs w:val="26"/>
+    </w:rPr>
+  </w:style>
+  <w:style w:type="paragraph" w:styleId="ListParagraph">
+    <w:name w:val="List Paragraph"/>
+    <w:basedOn w:val="Normal"/>
+    <w:uiPriority w:val="34"/>
+    <w:qFormat/>
+    <w:rsid w:val="00EF1BAE"/>
+    <w:pPr>
+      <w:ind w:left="720"/>
+      <w:contextualSpacing/>
+    </w:pPr>
   </w:style>
 </w:styles>
 </file>

</xml_diff>

<commit_message>
glitchy slope movement and collision revision; going down still doesn't work
</commit_message>
<xml_diff>
--- a/extra/designdoc.docx
+++ b/extra/designdoc.docx
@@ -149,43 +149,46 @@
       <w:r>
         <w:t>Clothing of various types which offers cosmetic and mechanical differences</w:t>
       </w:r>
+    </w:p>
+    <w:p>
+      <w:pPr>
+        <w:pStyle w:val="Heading1"/>
+      </w:pPr>
+      <w:r>
+        <w:t>Art</w:t>
+      </w:r>
+    </w:p>
+    <w:p/>
+    <w:p>
+      <w:pPr>
+        <w:pStyle w:val="Heading1"/>
+      </w:pPr>
+      <w:r>
+        <w:lastRenderedPageBreak/>
+        <w:t>Sound Design</w:t>
+      </w:r>
+    </w:p>
+    <w:p/>
+    <w:p>
+      <w:pPr>
+        <w:pStyle w:val="Heading1"/>
+      </w:pPr>
+      <w:r>
+        <w:t>Interface</w:t>
+      </w:r>
+    </w:p>
+    <w:p>
+      <w:r>
+        <w:t>In addition to standard platforming controls, there is a “potty button” that enables a player to manually get a temporary buff from using their diaper. If the player waits too long, Holly will automatically wet or mess herself, temporarily but shortly removing control from the player.</w:t>
+      </w:r>
+      <w:r>
+        <w:t xml:space="preserve"> If the player causes Holly to have an accident instead of relieving herself before then, the buff only lasts for half of the normal duration.</w:t>
+      </w:r>
+      <w:r>
+        <w:t xml:space="preserve"> If the player leaks, they will no longer gain any relief buffs.</w:t>
+      </w:r>
       <w:bookmarkStart w:id="0" w:name="_GoBack"/>
       <w:bookmarkEnd w:id="0"/>
-    </w:p>
-    <w:p>
-      <w:pPr>
-        <w:pStyle w:val="Heading1"/>
-      </w:pPr>
-      <w:r>
-        <w:t>Art</w:t>
-      </w:r>
-    </w:p>
-    <w:p/>
-    <w:p>
-      <w:pPr>
-        <w:pStyle w:val="Heading1"/>
-      </w:pPr>
-      <w:r>
-        <w:lastRenderedPageBreak/>
-        <w:t>Sound Design</w:t>
-      </w:r>
-    </w:p>
-    <w:p/>
-    <w:p>
-      <w:pPr>
-        <w:pStyle w:val="Heading1"/>
-      </w:pPr>
-      <w:r>
-        <w:t>Interface</w:t>
-      </w:r>
-    </w:p>
-    <w:p>
-      <w:r>
-        <w:t>In addition to standard platforming controls, there is a “potty button” that enables a player to manually get a temporary buff from using their diaper. If the player waits too long, Holly will automatically wet or mess herself, temporarily but shortly removing control from the player.</w:t>
-      </w:r>
-      <w:r>
-        <w:t xml:space="preserve"> If the player causes Holly to have an accident instead of relieving herself before then, the buff only lasts for half of the normal duration.</w:t>
-      </w:r>
     </w:p>
     <w:sectPr>
       <w:pgSz w:w="12240" w:h="15840"/>
@@ -875,6 +878,7 @@
   <w:style w:type="character" w:default="1" w:styleId="DefaultParagraphFont">
     <w:name w:val="Default Paragraph Font"/>
     <w:uiPriority w:val="1"/>
+    <w:semiHidden/>
     <w:unhideWhenUsed/>
   </w:style>
   <w:style w:type="table" w:default="1" w:styleId="TableNormal">

</xml_diff>